<commit_message>
Commit roba di benessere
</commit_message>
<xml_diff>
--- a/Documentazione/Documentazione Benessere - Interfacciabili.docx
+++ b/Documentazione/Documentazione Benessere - Interfacciabili.docx
@@ -1981,12 +1981,16 @@
       </w:r>
     </w:p>
     <w:p/>
+    <w:p/>
+    <w:p/>
+    <w:p/>
     <w:p>
       <w:pPr>
         <w:pStyle w:val="Titolo3"/>
         <w:spacing w:before="0"/>
       </w:pPr>
       <w:r>
+        <w:lastRenderedPageBreak/>
         <w:t>IF-4 Visualizzare una dieta</w:t>
       </w:r>
     </w:p>
@@ -2020,7 +2024,6 @@
     </w:p>
     <w:p>
       <w:r>
-        <w:lastRenderedPageBreak/>
         <w:t xml:space="preserve">Per realizzare una dieta si è deciso di creare un </w:t>
       </w:r>
       <w:proofErr w:type="spellStart"/>
@@ -2306,6 +2309,7 @@
         <w:spacing w:before="0"/>
       </w:pPr>
       <w:r>
+        <w:lastRenderedPageBreak/>
         <w:t>IF-11 Accedere facilmente alla palestra</w:t>
       </w:r>
     </w:p>
@@ -2332,11 +2336,7 @@
       </w:r>
       <w:proofErr w:type="spellEnd"/>
       <w:r>
-        <w:t xml:space="preserve"> ad un microcontrollore ESP-32. Il microcontrollore riceverà il messaggio e azionerà il </w:t>
-      </w:r>
-      <w:r>
-        <w:lastRenderedPageBreak/>
-        <w:t xml:space="preserve">motorino del tornello. Per testare questa funzionalità è necessario avere un ESP-32 con installato il codice, inserito nella cartella Platform-IO del progetto. </w:t>
+        <w:t xml:space="preserve"> ad un microcontrollore ESP-32. Il microcontrollore riceverà il messaggio e azionerà il motorino del tornello. Per testare questa funzionalità è necessario avere un ESP-32 con installato il codice, inserito nella cartella Platform-IO del progetto. </w:t>
       </w:r>
     </w:p>
     <w:p/>
@@ -2444,28 +2444,26 @@
         <w:t xml:space="preserve"> stato implementato il sensore contapassi, con esso il cliente può decidere di fare una passeggiata o una corsetta all’aria aperta. Cliccando </w:t>
       </w:r>
       <w:r>
-        <w:t xml:space="preserve">sull’icona </w:t>
-      </w:r>
-      <w:r>
-        <w:t xml:space="preserve">del sole </w:t>
-      </w:r>
-      <w:r>
-        <w:t>nell’</w:t>
+        <w:t xml:space="preserve">sull’opzione “Previsioni Meteo” </w:t>
       </w:r>
       <w:proofErr w:type="spellStart"/>
       <w:r>
-        <w:t>actionbar</w:t>
+        <w:t>nell’action</w:t>
       </w:r>
       <w:proofErr w:type="spellEnd"/>
       <w:r>
         <w:t xml:space="preserve"> </w:t>
       </w:r>
-      <w:r>
-        <w:t xml:space="preserve">l’utente riceverà </w:t>
-      </w:r>
-      <w:r>
-        <w:t>gli aggiornamenti meteo, che gli consiglieranno se uscire o meno.</w:t>
-      </w:r>
+      <w:proofErr w:type="spellStart"/>
+      <w:r>
+        <w:t>overflow</w:t>
+      </w:r>
+      <w:proofErr w:type="spellEnd"/>
+      <w:r>
+        <w:t xml:space="preserve"> l’utente può ricevere le previsioni meteo che gli consiglieranno se uscire o meno (funziona solo nella città di Bari).</w:t>
+      </w:r>
+      <w:bookmarkStart w:id="34" w:name="_GoBack"/>
+      <w:bookmarkEnd w:id="34"/>
     </w:p>
     <w:p/>
     <w:p/>
@@ -2473,31 +2471,31 @@
       <w:pPr>
         <w:pStyle w:val="Titolo2"/>
       </w:pPr>
-      <w:bookmarkStart w:id="34" w:name="_Toc241403675"/>
-      <w:bookmarkStart w:id="35" w:name="_Toc357915322"/>
-      <w:bookmarkStart w:id="36" w:name="_Toc357917018"/>
-      <w:bookmarkStart w:id="37" w:name="_Toc357917149"/>
-      <w:bookmarkStart w:id="38" w:name="_Toc62149995"/>
+      <w:bookmarkStart w:id="35" w:name="_Toc241403675"/>
+      <w:bookmarkStart w:id="36" w:name="_Toc357915322"/>
+      <w:bookmarkStart w:id="37" w:name="_Toc357917018"/>
+      <w:bookmarkStart w:id="38" w:name="_Toc357917149"/>
+      <w:bookmarkStart w:id="39" w:name="_Toc62149995"/>
       <w:r>
         <w:t>Item informativi</w:t>
       </w:r>
-      <w:bookmarkStart w:id="39" w:name="_Toc241302311"/>
-      <w:bookmarkEnd w:id="34"/>
+      <w:bookmarkStart w:id="40" w:name="_Toc241302311"/>
       <w:bookmarkEnd w:id="35"/>
       <w:bookmarkEnd w:id="36"/>
       <w:bookmarkEnd w:id="37"/>
       <w:bookmarkEnd w:id="38"/>
+      <w:bookmarkEnd w:id="39"/>
     </w:p>
     <w:p>
       <w:pPr>
         <w:pStyle w:val="Titolo3"/>
         <w:spacing w:before="0"/>
       </w:pPr>
-      <w:bookmarkStart w:id="40" w:name="_Toc62149996"/>
+      <w:bookmarkStart w:id="41" w:name="_Toc62149996"/>
       <w:r>
         <w:t xml:space="preserve">II-1 </w:t>
       </w:r>
-      <w:bookmarkEnd w:id="40"/>
+      <w:bookmarkEnd w:id="41"/>
       <w:r>
         <w:t>Tempestività</w:t>
       </w:r>
@@ -2593,6 +2591,7 @@
     </w:p>
     <w:p>
       <w:r>
+        <w:lastRenderedPageBreak/>
         <w:t xml:space="preserve">La visualizzazione di dieta e allenamento è invece realizzata attraverso un </w:t>
       </w:r>
       <w:proofErr w:type="spellStart"/>
@@ -2699,7 +2698,6 @@
         <w:spacing w:before="0"/>
       </w:pPr>
       <w:r>
-        <w:lastRenderedPageBreak/>
         <w:t>Database</w:t>
       </w:r>
     </w:p>
@@ -2950,7 +2948,13 @@
     </w:p>
     <w:p>
       <w:r>
-        <w:t xml:space="preserve">Abbiamo implementato anche la fotocamera nella nostra applicazione in modo che gli utenti possano impostare la loro foto profilo. Il dato viene salvato sul dispositivo tramite </w:t>
+        <w:t>Abbiamo implementato anche la fotocamera nella nostra applicazione in modo che gli utenti possano impostare la loro foto profilo.</w:t>
+      </w:r>
+      <w:r>
+        <w:t xml:space="preserve"> </w:t>
+      </w:r>
+      <w:r>
+        <w:t xml:space="preserve">Il dato viene salvato sul dispositivo tramite </w:t>
       </w:r>
       <w:proofErr w:type="spellStart"/>
       <w:r>
@@ -3036,7 +3040,11 @@
       </w:r>
       <w:proofErr w:type="spellEnd"/>
       <w:r>
-        <w:t xml:space="preserve"> che, recepito dell’ESP-32, aprirà il tornello. Quest’operazione è svolta in maniera sincrona su un </w:t>
+        <w:t xml:space="preserve"> che, recepito dell’ESP-32, aprirà </w:t>
+      </w:r>
+      <w:r>
+        <w:lastRenderedPageBreak/>
+        <w:t xml:space="preserve">il tornello. Quest’operazione è svolta in maniera sincrona su un </w:t>
       </w:r>
       <w:proofErr w:type="spellStart"/>
       <w:r>
@@ -3044,35 +3052,40 @@
       </w:r>
       <w:proofErr w:type="spellEnd"/>
       <w:r>
-        <w:t xml:space="preserve"> separato da quello principale. Il codice C dell’ESP-32 è inserito nella cartella PlatformIO</w:t>
-      </w:r>
+        <w:t xml:space="preserve"> separato da quello principale. Il codice C dell’ESP-32 è inserito nella cartella </w:t>
+      </w:r>
+      <w:proofErr w:type="spellStart"/>
+      <w:r>
+        <w:t>PlatformIO</w:t>
+      </w:r>
+      <w:proofErr w:type="spellEnd"/>
     </w:p>
     <w:p/>
     <w:p>
       <w:pPr>
         <w:pStyle w:val="Titolo1"/>
       </w:pPr>
-      <w:bookmarkStart w:id="41" w:name="_Toc62150003"/>
-      <w:bookmarkStart w:id="42" w:name="_Toc357915678"/>
-      <w:bookmarkStart w:id="43" w:name="_Toc8064821"/>
-      <w:bookmarkEnd w:id="39"/>
+      <w:bookmarkStart w:id="42" w:name="_Toc62150003"/>
+      <w:bookmarkStart w:id="43" w:name="_Toc357915678"/>
+      <w:bookmarkStart w:id="44" w:name="_Toc8064821"/>
+      <w:bookmarkEnd w:id="40"/>
       <w:r>
         <w:lastRenderedPageBreak/>
         <w:t>Glossario</w:t>
       </w:r>
-      <w:bookmarkEnd w:id="41"/>
+      <w:bookmarkEnd w:id="42"/>
     </w:p>
     <w:p>
       <w:pPr>
         <w:pStyle w:val="Titolo2"/>
       </w:pPr>
-      <w:bookmarkStart w:id="44" w:name="_Toc62150004"/>
+      <w:bookmarkStart w:id="45" w:name="_Toc62150004"/>
       <w:r>
         <w:t>Definizioni</w:t>
       </w:r>
-      <w:bookmarkEnd w:id="42"/>
       <w:bookmarkEnd w:id="43"/>
       <w:bookmarkEnd w:id="44"/>
+      <w:bookmarkEnd w:id="45"/>
     </w:p>
     <w:p>
       <w:pPr>
@@ -3324,7 +3337,7 @@
           <w:szCs w:val="24"/>
           <w:lang w:eastAsia="it-IT"/>
         </w:rPr>
-        <w:t xml:space="preserve"> Studio” del progetto</w:t>
+        <w:t xml:space="preserve"> Studio” </w:t>
       </w:r>
     </w:p>
     <w:p>
@@ -3381,8 +3394,19 @@
           <w:szCs w:val="24"/>
           <w:lang w:eastAsia="it-IT"/>
         </w:rPr>
-        <w:t xml:space="preserve"> Studio</w:t>
-      </w:r>
+        <w:t xml:space="preserve"> Studio da File&gt;</w:t>
+      </w:r>
+      <w:proofErr w:type="spellStart"/>
+      <w:r>
+        <w:rPr>
+          <w:rFonts w:ascii="Helvetica" w:hAnsi="Helvetica" w:cs="Helvetica"/>
+          <w:sz w:val="24"/>
+          <w:szCs w:val="24"/>
+          <w:lang w:eastAsia="it-IT"/>
+        </w:rPr>
+        <w:t>ImportProject</w:t>
+      </w:r>
+      <w:proofErr w:type="spellEnd"/>
     </w:p>
     <w:p>
       <w:pPr>
@@ -3455,7 +3479,7 @@
           <w:szCs w:val="24"/>
           <w:lang w:eastAsia="it-IT"/>
         </w:rPr>
-        <w:t xml:space="preserve">-Aprire il pannello “file manager” di </w:t>
+        <w:t xml:space="preserve">-Aprire il pannello file manager di </w:t>
       </w:r>
       <w:proofErr w:type="spellStart"/>
       <w:r>
@@ -3565,15 +3589,6 @@
         <w:t>Benessere.db</w:t>
       </w:r>
       <w:proofErr w:type="spellEnd"/>
-      <w:r>
-        <w:rPr>
-          <w:rFonts w:ascii="Helvetica" w:hAnsi="Helvetica" w:cs="Helvetica"/>
-          <w:sz w:val="24"/>
-          <w:szCs w:val="24"/>
-          <w:lang w:eastAsia="it-IT"/>
-        </w:rPr>
-        <w:t>, che troverete nella cartella principale del progetto</w:t>
-      </w:r>
     </w:p>
     <w:p>
       <w:pPr>
@@ -3639,6 +3654,15 @@
           <w:lang w:eastAsia="it-IT"/>
         </w:rPr>
       </w:pPr>
+      <w:r>
+        <w:rPr>
+          <w:rFonts w:ascii="Helvetica" w:hAnsi="Helvetica" w:cs="Helvetica"/>
+          <w:sz w:val="24"/>
+          <w:szCs w:val="24"/>
+          <w:lang w:eastAsia="it-IT"/>
+        </w:rPr>
+        <w:t>PROGETTO TESTATO SU SDK VERSIONE 30 (ANDROID 11)</w:t>
+      </w:r>
     </w:p>
     <w:p>
       <w:pPr>
@@ -3667,15 +3691,6 @@
           <w:lang w:eastAsia="it-IT"/>
         </w:rPr>
       </w:pPr>
-      <w:r>
-        <w:rPr>
-          <w:rFonts w:ascii="Helvetica" w:hAnsi="Helvetica" w:cs="Helvetica"/>
-          <w:sz w:val="24"/>
-          <w:szCs w:val="24"/>
-          <w:lang w:eastAsia="it-IT"/>
-        </w:rPr>
-        <w:t>PROGETTO TESTATO SU SDK VERSIONE 30 (ANDROID 11)</w:t>
-      </w:r>
     </w:p>
     <w:p>
       <w:pPr>
@@ -3704,6 +3719,15 @@
           <w:lang w:eastAsia="it-IT"/>
         </w:rPr>
       </w:pPr>
+      <w:r>
+        <w:rPr>
+          <w:rFonts w:ascii="Helvetica" w:hAnsi="Helvetica" w:cs="Helvetica"/>
+          <w:sz w:val="24"/>
+          <w:szCs w:val="24"/>
+          <w:lang w:eastAsia="it-IT"/>
+        </w:rPr>
+        <w:t>Account predefiniti</w:t>
+      </w:r>
     </w:p>
     <w:p>
       <w:pPr>
@@ -3739,7 +3763,7 @@
           <w:szCs w:val="24"/>
           <w:lang w:eastAsia="it-IT"/>
         </w:rPr>
-        <w:t>Account predefiniti</w:t>
+        <w:t>Utente – ID: silvione89 PSW: password</w:t>
       </w:r>
     </w:p>
     <w:p>
@@ -3776,7 +3800,7 @@
           <w:szCs w:val="24"/>
           <w:lang w:eastAsia="it-IT"/>
         </w:rPr>
-        <w:t>Utente – ID: silvione89 PSW: password</w:t>
+        <w:t>Dietologo – ID: Dietologo1 PSW: password</w:t>
       </w:r>
     </w:p>
     <w:p>
@@ -3806,7 +3830,6 @@
           <w:lang w:val="en-US" w:eastAsia="it-IT"/>
         </w:rPr>
       </w:pPr>
-      <w:proofErr w:type="spellStart"/>
       <w:r>
         <w:rPr>
           <w:rFonts w:ascii="Helvetica" w:hAnsi="Helvetica" w:cs="Helvetica"/>
@@ -3814,9 +3837,8 @@
           <w:szCs w:val="24"/>
           <w:lang w:val="en-US" w:eastAsia="it-IT"/>
         </w:rPr>
-        <w:t>Dietologo</w:t>
-      </w:r>
-      <w:proofErr w:type="spellEnd"/>
+        <w:t>Coach – ID: Coach</w:t>
+      </w:r>
       <w:r>
         <w:rPr>
           <w:rFonts w:ascii="Helvetica" w:hAnsi="Helvetica" w:cs="Helvetica"/>
@@ -3824,56 +3846,8 @@
           <w:szCs w:val="24"/>
           <w:lang w:val="en-US" w:eastAsia="it-IT"/>
         </w:rPr>
-        <w:t xml:space="preserve"> – ID: Dietologo1 PSW: password</w:t>
-      </w:r>
-    </w:p>
-    <w:p>
-      <w:pPr>
-        <w:tabs>
-          <w:tab w:val="left" w:pos="566"/>
-          <w:tab w:val="left" w:pos="1133"/>
-          <w:tab w:val="left" w:pos="1700"/>
-          <w:tab w:val="left" w:pos="2267"/>
-          <w:tab w:val="left" w:pos="2834"/>
-          <w:tab w:val="left" w:pos="3401"/>
-          <w:tab w:val="left" w:pos="3968"/>
-          <w:tab w:val="left" w:pos="4535"/>
-          <w:tab w:val="left" w:pos="5102"/>
-          <w:tab w:val="left" w:pos="5669"/>
-          <w:tab w:val="left" w:pos="6236"/>
-          <w:tab w:val="left" w:pos="6803"/>
-        </w:tabs>
-        <w:autoSpaceDE w:val="0"/>
-        <w:autoSpaceDN w:val="0"/>
-        <w:adjustRightInd w:val="0"/>
-        <w:jc w:val="left"/>
-        <w:rPr>
-          <w:rFonts w:ascii="Helvetica" w:hAnsi="Helvetica" w:cs="Helvetica"/>
-          <w:sz w:val="24"/>
-          <w:szCs w:val="24"/>
-          <w:lang w:val="en-US" w:eastAsia="it-IT"/>
-        </w:rPr>
-      </w:pPr>
-      <w:r>
-        <w:rPr>
-          <w:rFonts w:ascii="Helvetica" w:hAnsi="Helvetica" w:cs="Helvetica"/>
-          <w:sz w:val="24"/>
-          <w:szCs w:val="24"/>
-          <w:lang w:val="en-US" w:eastAsia="it-IT"/>
-        </w:rPr>
-        <w:t>Coach – ID: Coach</w:t>
-      </w:r>
-      <w:r>
-        <w:rPr>
-          <w:rFonts w:ascii="Helvetica" w:hAnsi="Helvetica" w:cs="Helvetica"/>
-          <w:sz w:val="24"/>
-          <w:szCs w:val="24"/>
-          <w:lang w:val="en-US" w:eastAsia="it-IT"/>
-        </w:rPr>
         <w:t>1</w:t>
       </w:r>
-      <w:bookmarkStart w:id="45" w:name="_GoBack"/>
-      <w:bookmarkEnd w:id="45"/>
       <w:r>
         <w:rPr>
           <w:rFonts w:ascii="Helvetica" w:hAnsi="Helvetica" w:cs="Helvetica"/>
@@ -13156,7 +13130,7 @@
 </file>
 
 <file path=customXml/itemProps4.xml><?xml version="1.0" encoding="utf-8"?>
-<ds:datastoreItem xmlns:ds="http://schemas.openxmlformats.org/officeDocument/2006/customXml" ds:itemID="{482432FB-C07A-C544-BD13-C52EAF99D0CC}">
+<ds:datastoreItem xmlns:ds="http://schemas.openxmlformats.org/officeDocument/2006/customXml" ds:itemID="{35A034E8-1924-3D40-BFE6-DCB0F0DB4F54}">
   <ds:schemaRefs>
     <ds:schemaRef ds:uri="http://schemas.openxmlformats.org/officeDocument/2006/bibliography"/>
   </ds:schemaRefs>

</xml_diff>